<commit_message>
updated the ms word document
</commit_message>
<xml_diff>
--- a/D212 Market Basket Analysis.docx
+++ b/D212 Market Basket Analysis.docx
@@ -7,10 +7,7 @@
         <w:jc w:val="center"/>
       </w:pPr>
       <w:r>
-        <w:t xml:space="preserve">D212 </w:t>
-      </w:r>
-      <w:r>
-        <w:t>Market Basket Analysis</w:t>
+        <w:t>D212 Market Basket Analysis</w:t>
       </w:r>
     </w:p>
     <w:p>
@@ -47,25 +44,13 @@
         <w:rPr>
           <w:rFonts w:ascii="Times New Roman" w:eastAsia="Times New Roman" w:hAnsi="Times New Roman" w:cs="Times New Roman"/>
         </w:rPr>
-        <w:t xml:space="preserve"> Report is </w:t>
-      </w:r>
-      <w:r>
-        <w:rPr>
-          <w:rFonts w:ascii="Times New Roman" w:eastAsia="Times New Roman" w:hAnsi="Times New Roman" w:cs="Times New Roman"/>
-        </w:rPr>
-        <w:t>to identify</w:t>
-      </w:r>
-      <w:r>
-        <w:rPr>
-          <w:rFonts w:ascii="Times New Roman" w:eastAsia="Times New Roman" w:hAnsi="Times New Roman" w:cs="Times New Roman"/>
-        </w:rPr>
-        <w:t xml:space="preserve"> </w:t>
-      </w:r>
-      <w:r>
-        <w:rPr>
-          <w:rFonts w:ascii="Times New Roman" w:eastAsia="Times New Roman" w:hAnsi="Times New Roman" w:cs="Times New Roman"/>
-        </w:rPr>
-        <w:t>key relationships among variables in the dataset</w:t>
+        <w:t xml:space="preserve"> Report is to identify</w:t>
+      </w:r>
+      <w:r>
+        <w:rPr>
+          <w:rFonts w:ascii="Times New Roman" w:eastAsia="Times New Roman" w:hAnsi="Times New Roman" w:cs="Times New Roman"/>
+        </w:rPr>
+        <w:t xml:space="preserve"> key relationships among variables in the dataset</w:t>
       </w:r>
       <w:r>
         <w:rPr>
@@ -108,6 +93,7 @@
           <w:id w:val="-599871211"/>
           <w:citation/>
         </w:sdtPr>
+        <w:sdtEndPr/>
         <w:sdtContent>
           <w:r>
             <w:rPr>
@@ -183,6 +169,7 @@
           <w:id w:val="610174885"/>
           <w:citation/>
         </w:sdtPr>
+        <w:sdtEndPr/>
         <w:sdtContent>
           <w:r>
             <w:rPr>
@@ -251,6 +238,7 @@
         <w:rPr>
           <w:b/>
           <w:bCs/>
+          <w:noProof/>
         </w:rPr>
         <w:lastRenderedPageBreak/>
         <w:drawing>
@@ -315,7 +303,7 @@
         <w:rPr>
           <w:rFonts w:ascii="Times New Roman" w:eastAsia="Times New Roman" w:hAnsi="Times New Roman" w:cs="Times New Roman"/>
         </w:rPr>
-        <w:t xml:space="preserve"> algorithm was able to run, specific parameters were applied to see what rules appeared to show the strongest relations. Attached is a screenshot for reference. The rules were filtered to have an antecedent greater that .01, a support greater than .009, confidence greater than .85, and lift greater than 1.00. Once these filters were applied the top three rules that populated were if a person lived in a rural area then they were signed up with the phone plan, if a person lived in a suburban </w:t>
+        <w:t xml:space="preserve"> algorithm was able to run, specific parameters were applied to see what rules appeared to show the strongest relations. Attached is a screenshot for reference. The rules were filtered to have an antecedent greater that .01, a support greater than .009, confidence greater than .85, and lift greater than 1.00. Once these filters were applied the top three rules that populated were if a person lived in a rural </w:t>
       </w:r>
       <w:proofErr w:type="gramStart"/>
       <w:r>
@@ -329,19 +317,7 @@
         <w:rPr>
           <w:rFonts w:ascii="Times New Roman" w:eastAsia="Times New Roman" w:hAnsi="Times New Roman" w:cs="Times New Roman"/>
         </w:rPr>
-        <w:t xml:space="preserve"> then they were signed up with the phone plan, and if a person was divorced then </w:t>
-      </w:r>
-      <w:r>
-        <w:rPr>
-          <w:rFonts w:ascii="Times New Roman" w:eastAsia="Times New Roman" w:hAnsi="Times New Roman" w:cs="Times New Roman"/>
-        </w:rPr>
-        <w:t>then they were signed up with the phone plan</w:t>
-      </w:r>
-      <w:r>
-        <w:rPr>
-          <w:rFonts w:ascii="Times New Roman" w:eastAsia="Times New Roman" w:hAnsi="Times New Roman" w:cs="Times New Roman"/>
-        </w:rPr>
-        <w:t>.</w:t>
+        <w:t xml:space="preserve"> then they were signed up with the phone plan, if a person lived in a suburban area then they were signed up with the phone plan, and if a person was divorced then then they were signed up with the phone plan.</w:t>
       </w:r>
     </w:p>
     <w:p>
@@ -356,6 +332,7 @@
         <w:rPr>
           <w:b/>
           <w:bCs/>
+          <w:noProof/>
         </w:rPr>
         <w:lastRenderedPageBreak/>
         <w:drawing>
@@ -413,11 +390,48 @@
         <w:rPr>
           <w:rFonts w:ascii="Times New Roman" w:eastAsia="Times New Roman" w:hAnsi="Times New Roman" w:cs="Times New Roman"/>
         </w:rPr>
-        <w:t xml:space="preserve">the dataset provided very strong rules where the consequent was typically whether a customer was signed up with the phone plan. Since our goal was to see if there was any relationship that showed whether a person left the cable company or not. The associated rules were reran again but this time only focusing on the consequent being whether a person left the cable company. Attached is a screenshot that shows the output of this analysis. </w:t>
-      </w:r>
-      <w:r>
-        <w:rPr>
-          <w:rFonts w:ascii="Times New Roman" w:eastAsia="Times New Roman" w:hAnsi="Times New Roman" w:cs="Times New Roman"/>
+        <w:t>the dataset provided very strong rules where the consequent was typically whether a customer was signed up with the phone plan. Since our goal was to see if there was any relationship that showed whether a person left the cable company or not</w:t>
+      </w:r>
+      <w:r>
+        <w:rPr>
+          <w:rFonts w:ascii="Times New Roman" w:eastAsia="Times New Roman" w:hAnsi="Times New Roman" w:cs="Times New Roman"/>
+        </w:rPr>
+        <w:t>,</w:t>
+      </w:r>
+      <w:r>
+        <w:rPr>
+          <w:rFonts w:ascii="Times New Roman" w:eastAsia="Times New Roman" w:hAnsi="Times New Roman" w:cs="Times New Roman"/>
+        </w:rPr>
+        <w:t xml:space="preserve"> </w:t>
+      </w:r>
+      <w:r>
+        <w:rPr>
+          <w:rFonts w:ascii="Times New Roman" w:eastAsia="Times New Roman" w:hAnsi="Times New Roman" w:cs="Times New Roman"/>
+        </w:rPr>
+        <w:t>t</w:t>
+      </w:r>
+      <w:r>
+        <w:rPr>
+          <w:rFonts w:ascii="Times New Roman" w:eastAsia="Times New Roman" w:hAnsi="Times New Roman" w:cs="Times New Roman"/>
+        </w:rPr>
+        <w:t xml:space="preserve">he associated rules were </w:t>
+      </w:r>
+      <w:r>
+        <w:rPr>
+          <w:rFonts w:ascii="Times New Roman" w:eastAsia="Times New Roman" w:hAnsi="Times New Roman" w:cs="Times New Roman"/>
+        </w:rPr>
+        <w:t>ran</w:t>
+      </w:r>
+      <w:r>
+        <w:rPr>
+          <w:rFonts w:ascii="Times New Roman" w:eastAsia="Times New Roman" w:hAnsi="Times New Roman" w:cs="Times New Roman"/>
+        </w:rPr>
+        <w:t xml:space="preserve"> again but this time only focusing on the consequent being whether a person left the cable company. Attached is a screenshot that shows the output of this analysis. </w:t>
+      </w:r>
+      <w:r>
+        <w:rPr>
+          <w:rFonts w:ascii="Times New Roman" w:eastAsia="Times New Roman" w:hAnsi="Times New Roman" w:cs="Times New Roman"/>
+          <w:noProof/>
         </w:rPr>
         <w:drawing>
           <wp:inline distT="0" distB="0" distL="0" distR="0" wp14:anchorId="4B3D1030" wp14:editId="00A2CCE5">
@@ -489,7 +503,101 @@
           <w:rFonts w:ascii="Times New Roman" w:eastAsia="Times New Roman" w:hAnsi="Times New Roman" w:cs="Times New Roman"/>
         </w:rPr>
         <w:tab/>
-        <w:t xml:space="preserve">The significance of support and confidence from the findings show a strong relationship but the most outstanding significance would be that lift has a value greater 1. When lift has a value greater than 1 then this implies the relationship is not due to chance. The practical significance of the findings would be that in all three rules the main components were that people where on a yearly contract and that they did not stream any kind of service through their internet. This can imply that they either are using a different company as their internet provider. A recommended course of action would be to identify the people that fall in the three demographics and promote our internet services to ensure they began to stream their services with us. </w:t>
+        <w:t>The significance of support</w:t>
+      </w:r>
+      <w:r>
+        <w:rPr>
+          <w:rFonts w:ascii="Times New Roman" w:eastAsia="Times New Roman" w:hAnsi="Times New Roman" w:cs="Times New Roman"/>
+        </w:rPr>
+        <w:t xml:space="preserve"> was that it was </w:t>
+      </w:r>
+      <w:proofErr w:type="gramStart"/>
+      <w:r>
+        <w:rPr>
+          <w:rFonts w:ascii="Times New Roman" w:eastAsia="Times New Roman" w:hAnsi="Times New Roman" w:cs="Times New Roman"/>
+        </w:rPr>
+        <w:t>positive</w:t>
+      </w:r>
+      <w:proofErr w:type="gramEnd"/>
+      <w:r>
+        <w:rPr>
+          <w:rFonts w:ascii="Times New Roman" w:eastAsia="Times New Roman" w:hAnsi="Times New Roman" w:cs="Times New Roman"/>
+        </w:rPr>
+        <w:t xml:space="preserve"> but the key findings were that </w:t>
+      </w:r>
+      <w:r>
+        <w:rPr>
+          <w:rFonts w:ascii="Times New Roman" w:eastAsia="Times New Roman" w:hAnsi="Times New Roman" w:cs="Times New Roman"/>
+        </w:rPr>
+        <w:t xml:space="preserve">confidence </w:t>
+      </w:r>
+      <w:r>
+        <w:rPr>
+          <w:rFonts w:ascii="Times New Roman" w:eastAsia="Times New Roman" w:hAnsi="Times New Roman" w:cs="Times New Roman"/>
+        </w:rPr>
+        <w:t xml:space="preserve">and lift </w:t>
+      </w:r>
+      <w:r>
+        <w:rPr>
+          <w:rFonts w:ascii="Times New Roman" w:eastAsia="Times New Roman" w:hAnsi="Times New Roman" w:cs="Times New Roman"/>
+        </w:rPr>
+        <w:t>show a strong relationshi</w:t>
+      </w:r>
+      <w:r>
+        <w:rPr>
+          <w:rFonts w:ascii="Times New Roman" w:eastAsia="Times New Roman" w:hAnsi="Times New Roman" w:cs="Times New Roman"/>
+        </w:rPr>
+        <w:t>p. Lift has a</w:t>
+      </w:r>
+      <w:r>
+        <w:rPr>
+          <w:rFonts w:ascii="Times New Roman" w:eastAsia="Times New Roman" w:hAnsi="Times New Roman" w:cs="Times New Roman"/>
+        </w:rPr>
+        <w:t xml:space="preserve"> value greater 1. When lift has a value greater than 1 then this implies the relationship is not due to chance.</w:t>
+      </w:r>
+      <w:r>
+        <w:rPr>
+          <w:rFonts w:ascii="Times New Roman" w:eastAsia="Times New Roman" w:hAnsi="Times New Roman" w:cs="Times New Roman"/>
+        </w:rPr>
+        <w:t xml:space="preserve"> Confidence tells us what the likelihood was that both the antecedent and the consequent would occur. The analysis shows that the confidence was almost at 100%.</w:t>
+      </w:r>
+      <w:r>
+        <w:rPr>
+          <w:rFonts w:ascii="Times New Roman" w:eastAsia="Times New Roman" w:hAnsi="Times New Roman" w:cs="Times New Roman"/>
+        </w:rPr>
+        <w:t xml:space="preserve"> </w:t>
+      </w:r>
+    </w:p>
+    <w:p>
+      <w:pPr>
+        <w:spacing w:line="480" w:lineRule="auto"/>
+        <w:rPr>
+          <w:rFonts w:ascii="Times New Roman" w:eastAsia="Times New Roman" w:hAnsi="Times New Roman" w:cs="Times New Roman"/>
+        </w:rPr>
+      </w:pPr>
+      <w:r>
+        <w:rPr>
+          <w:rFonts w:ascii="Times New Roman" w:eastAsia="Times New Roman" w:hAnsi="Times New Roman" w:cs="Times New Roman"/>
+        </w:rPr>
+        <w:tab/>
+      </w:r>
+      <w:r>
+        <w:rPr>
+          <w:rFonts w:ascii="Times New Roman" w:eastAsia="Times New Roman" w:hAnsi="Times New Roman" w:cs="Times New Roman"/>
+        </w:rPr>
+        <w:t xml:space="preserve">The practical significance of the findings would be that in all three rules the main components were that people </w:t>
+      </w:r>
+      <w:r>
+        <w:rPr>
+          <w:rFonts w:ascii="Times New Roman" w:eastAsia="Times New Roman" w:hAnsi="Times New Roman" w:cs="Times New Roman"/>
+        </w:rPr>
+        <w:t>were</w:t>
+      </w:r>
+      <w:r>
+        <w:rPr>
+          <w:rFonts w:ascii="Times New Roman" w:eastAsia="Times New Roman" w:hAnsi="Times New Roman" w:cs="Times New Roman"/>
+        </w:rPr>
+        <w:t xml:space="preserve"> on a yearly contract and that they did not stream any kind of service through their internet. This can imply that they are using a different company as their internet provider. A recommended course of action would be to identify the people that fall in the three demographics and promote our internet services to ensure they began to stream their services with us. </w:t>
       </w:r>
     </w:p>
     <w:p>
@@ -574,13 +682,6 @@
     </w:p>
     <w:sdt>
       <w:sdtPr>
-        <w:id w:val="-750353241"/>
-        <w:docPartObj>
-          <w:docPartGallery w:val="Bibliographies"/>
-          <w:docPartUnique/>
-        </w:docPartObj>
-      </w:sdtPr>
-      <w:sdtEndPr>
         <w:rPr>
           <w:rFonts w:asciiTheme="minorHAnsi" w:eastAsiaTheme="minorHAnsi" w:hAnsiTheme="minorHAnsi" w:cstheme="minorBidi"/>
           <w:b w:val="0"/>
@@ -590,7 +691,13 @@
           <w:szCs w:val="24"/>
           <w:lang w:bidi="ar-SA"/>
         </w:rPr>
-      </w:sdtEndPr>
+        <w:id w:val="-750353241"/>
+        <w:docPartObj>
+          <w:docPartGallery w:val="Bibliographies"/>
+          <w:docPartUnique/>
+        </w:docPartObj>
+      </w:sdtPr>
+      <w:sdtEndPr/>
       <w:sdtContent>
         <w:p>
           <w:pPr>
@@ -605,6 +712,7 @@
             <w:id w:val="111145805"/>
             <w:bibliography/>
           </w:sdtPr>
+          <w:sdtEndPr/>
           <w:sdtContent>
             <w:p>
               <w:pPr>

</xml_diff>